<commit_message>
Desenvolvi a estrutura incial da Home
</commit_message>
<xml_diff>
--- a/documentos/gestao-de-configuracao/Plano de gestão de configuração - RUP.docx
+++ b/documentos/gestao-de-configuracao/Plano de gestão de configuração - RUP.docx
@@ -182,16 +182,7 @@
           <w:bCs/>
           <w:szCs w:val="38"/>
         </w:rPr>
-        <w:t xml:space="preserve">Versão </w:t>
-      </w:r>
-      <w:r>
-        <w:rPr>
-          <w:rFonts w:ascii="Times New Roman" w:hAnsi="Times New Roman" w:cs="Times New Roman"/>
-          <w:b/>
-          <w:bCs/>
-          <w:szCs w:val="38"/>
-        </w:rPr>
-        <w:t>1.0</w:t>
+        <w:t>Versão 1.0</w:t>
       </w:r>
     </w:p>
     <w:p>
@@ -613,17 +604,32 @@
     <w:p>
       <w:pPr>
         <w:pStyle w:val="CabealhodoSumrio"/>
-      </w:pPr>
-      <w:r>
+        <w:rPr>
+          <w:rFonts w:ascii="Times New Roman" w:hAnsi="Times New Roman" w:cs="Times New Roman"/>
+        </w:rPr>
+      </w:pPr>
+      <w:r>
+        <w:rPr>
+          <w:rFonts w:ascii="Times New Roman" w:hAnsi="Times New Roman" w:cs="Times New Roman"/>
+        </w:rPr>
         <w:t xml:space="preserve">Índice </w:t>
       </w:r>
       <w:proofErr w:type="spellStart"/>
       <w:r>
+        <w:rPr>
+          <w:rFonts w:ascii="Times New Roman" w:hAnsi="Times New Roman" w:cs="Times New Roman"/>
+        </w:rPr>
         <w:t>Análitico</w:t>
       </w:r>
       <w:proofErr w:type="spellEnd"/>
     </w:p>
-    <w:p/>
+    <w:p>
+      <w:pPr>
+        <w:rPr>
+          <w:rFonts w:ascii="Times New Roman" w:hAnsi="Times New Roman" w:cs="Times New Roman"/>
+        </w:rPr>
+      </w:pPr>
+    </w:p>
     <w:p>
       <w:pPr>
         <w:pStyle w:val="Sumrio1"/>
@@ -636,84 +642,142 @@
         </w:rPr>
       </w:pPr>
       <w:r>
+        <w:rPr>
+          <w:rFonts w:ascii="Times New Roman" w:hAnsi="Times New Roman" w:cs="Times New Roman"/>
+        </w:rPr>
         <w:fldChar w:fldCharType="begin"/>
       </w:r>
       <w:r>
+        <w:rPr>
+          <w:rFonts w:ascii="Times New Roman" w:hAnsi="Times New Roman" w:cs="Times New Roman"/>
+        </w:rPr>
         <w:instrText xml:space="preserve"> TOC \o "1-3" \h \z \u </w:instrText>
       </w:r>
       <w:r>
+        <w:rPr>
+          <w:rFonts w:ascii="Times New Roman" w:hAnsi="Times New Roman" w:cs="Times New Roman"/>
+        </w:rPr>
         <w:fldChar w:fldCharType="separate"/>
       </w:r>
-      <w:hyperlink w:anchor="_Toc382324573" w:history="1">
-        <w:r>
-          <w:rPr>
-            <w:rStyle w:val="Hyperlink"/>
-            <w:noProof/>
-          </w:rPr>
-          <w:t>1</w:t>
-        </w:r>
-        <w:r>
-          <w:rPr>
-            <w:noProof/>
-          </w:rPr>
-          <w:tab/>
-        </w:r>
-        <w:r>
-          <w:rPr>
-            <w:rStyle w:val="Hyperlink"/>
-            <w:noProof/>
-          </w:rPr>
-          <w:t>Histórico da Revisão</w:t>
-        </w:r>
-        <w:r>
-          <w:rPr>
-            <w:noProof/>
-            <w:webHidden/>
-          </w:rPr>
-          <w:tab/>
-        </w:r>
-        <w:r>
-          <w:rPr>
-            <w:noProof/>
-            <w:webHidden/>
-          </w:rPr>
-          <w:fldChar w:fldCharType="begin"/>
-        </w:r>
-        <w:r>
-          <w:rPr>
-            <w:noProof/>
-            <w:webHidden/>
-          </w:rPr>
-          <w:instrText xml:space="preserve"> PAGEREF _Toc382324573 \h </w:instrText>
-        </w:r>
-        <w:r>
-          <w:rPr>
-            <w:noProof/>
-            <w:webHidden/>
-          </w:rPr>
-        </w:r>
-        <w:r>
-          <w:rPr>
-            <w:noProof/>
-            <w:webHidden/>
-          </w:rPr>
-          <w:fldChar w:fldCharType="separate"/>
-        </w:r>
-        <w:r>
-          <w:rPr>
-            <w:noProof/>
-            <w:webHidden/>
-          </w:rPr>
-          <w:t>2</w:t>
-        </w:r>
-        <w:r>
-          <w:rPr>
-            <w:noProof/>
-            <w:webHidden/>
-          </w:rPr>
-          <w:fldChar w:fldCharType="end"/>
-        </w:r>
-      </w:hyperlink>
+      <w:bookmarkStart w:id="0" w:name="_GoBack"/>
+      <w:bookmarkEnd w:id="0"/>
+      <w:r>
+        <w:rPr>
+          <w:rStyle w:val="Hyperlink"/>
+          <w:noProof/>
+        </w:rPr>
+        <w:fldChar w:fldCharType="begin"/>
+      </w:r>
+      <w:r>
+        <w:rPr>
+          <w:rStyle w:val="Hyperlink"/>
+          <w:noProof/>
+        </w:rPr>
+        <w:instrText xml:space="preserve"> </w:instrText>
+      </w:r>
+      <w:r>
+        <w:rPr>
+          <w:noProof/>
+        </w:rPr>
+        <w:instrText>HYPERLINK \l "_Toc382335719"</w:instrText>
+      </w:r>
+      <w:r>
+        <w:rPr>
+          <w:rStyle w:val="Hyperlink"/>
+          <w:noProof/>
+        </w:rPr>
+        <w:instrText xml:space="preserve"> </w:instrText>
+      </w:r>
+      <w:r>
+        <w:rPr>
+          <w:rStyle w:val="Hyperlink"/>
+          <w:noProof/>
+        </w:rPr>
+      </w:r>
+      <w:r>
+        <w:rPr>
+          <w:rStyle w:val="Hyperlink"/>
+          <w:noProof/>
+        </w:rPr>
+        <w:fldChar w:fldCharType="separate"/>
+      </w:r>
+      <w:r>
+        <w:rPr>
+          <w:rStyle w:val="Hyperlink"/>
+          <w:rFonts w:ascii="Times New Roman" w:hAnsi="Times New Roman" w:cs="Times New Roman"/>
+          <w:noProof/>
+        </w:rPr>
+        <w:t>1</w:t>
+      </w:r>
+      <w:r>
+        <w:rPr>
+          <w:noProof/>
+        </w:rPr>
+        <w:tab/>
+      </w:r>
+      <w:r>
+        <w:rPr>
+          <w:rStyle w:val="Hyperlink"/>
+          <w:rFonts w:ascii="Times New Roman" w:hAnsi="Times New Roman" w:cs="Times New Roman"/>
+          <w:noProof/>
+        </w:rPr>
+        <w:t>Histórico da Revisão</w:t>
+      </w:r>
+      <w:r>
+        <w:rPr>
+          <w:noProof/>
+          <w:webHidden/>
+        </w:rPr>
+        <w:tab/>
+      </w:r>
+      <w:r>
+        <w:rPr>
+          <w:noProof/>
+          <w:webHidden/>
+        </w:rPr>
+        <w:fldChar w:fldCharType="begin"/>
+      </w:r>
+      <w:r>
+        <w:rPr>
+          <w:noProof/>
+          <w:webHidden/>
+        </w:rPr>
+        <w:instrText xml:space="preserve"> PAGEREF _Toc382335719 \h </w:instrText>
+      </w:r>
+      <w:r>
+        <w:rPr>
+          <w:noProof/>
+          <w:webHidden/>
+        </w:rPr>
+      </w:r>
+      <w:r>
+        <w:rPr>
+          <w:noProof/>
+          <w:webHidden/>
+        </w:rPr>
+        <w:fldChar w:fldCharType="separate"/>
+      </w:r>
+      <w:r>
+        <w:rPr>
+          <w:noProof/>
+          <w:webHidden/>
+        </w:rPr>
+        <w:t>3</w:t>
+      </w:r>
+      <w:r>
+        <w:rPr>
+          <w:noProof/>
+          <w:webHidden/>
+        </w:rPr>
+        <w:fldChar w:fldCharType="end"/>
+      </w:r>
+      <w:r>
+        <w:rPr>
+          <w:rStyle w:val="Hyperlink"/>
+          <w:noProof/>
+        </w:rPr>
+        <w:fldChar w:fldCharType="end"/>
+      </w:r>
     </w:p>
     <w:p>
       <w:pPr>
@@ -726,10 +790,11 @@
           <w:noProof/>
         </w:rPr>
       </w:pPr>
-      <w:hyperlink w:anchor="_Toc382324574" w:history="1">
+      <w:hyperlink w:anchor="_Toc382335720" w:history="1">
         <w:r>
           <w:rPr>
             <w:rStyle w:val="Hyperlink"/>
+            <w:rFonts w:ascii="Times New Roman" w:hAnsi="Times New Roman" w:cs="Times New Roman"/>
             <w:noProof/>
           </w:rPr>
           <w:t>2</w:t>
@@ -743,6 +808,7 @@
         <w:r>
           <w:rPr>
             <w:rStyle w:val="Hyperlink"/>
+            <w:rFonts w:ascii="Times New Roman" w:hAnsi="Times New Roman" w:cs="Times New Roman"/>
             <w:noProof/>
           </w:rPr>
           <w:t>Introdução</w:t>
@@ -766,7 +832,7 @@
             <w:noProof/>
             <w:webHidden/>
           </w:rPr>
-          <w:instrText xml:space="preserve"> PAGEREF _Toc382324574 \h </w:instrText>
+          <w:instrText xml:space="preserve"> PAGEREF _Toc382335720 \h </w:instrText>
         </w:r>
         <w:r>
           <w:rPr>
@@ -786,7 +852,7 @@
             <w:noProof/>
             <w:webHidden/>
           </w:rPr>
-          <w:t>3</w:t>
+          <w:t>4</w:t>
         </w:r>
         <w:r>
           <w:rPr>
@@ -808,7 +874,7 @@
           <w:noProof/>
         </w:rPr>
       </w:pPr>
-      <w:hyperlink w:anchor="_Toc382324575" w:history="1">
+      <w:hyperlink w:anchor="_Toc382335721" w:history="1">
         <w:r>
           <w:rPr>
             <w:rStyle w:val="Hyperlink"/>
@@ -850,7 +916,7 @@
             <w:noProof/>
             <w:webHidden/>
           </w:rPr>
-          <w:instrText xml:space="preserve"> PAGEREF _Toc382324575 \h </w:instrText>
+          <w:instrText xml:space="preserve"> PAGEREF _Toc382335721 \h </w:instrText>
         </w:r>
         <w:r>
           <w:rPr>
@@ -870,7 +936,7 @@
             <w:noProof/>
             <w:webHidden/>
           </w:rPr>
-          <w:t>3</w:t>
+          <w:t>4</w:t>
         </w:r>
         <w:r>
           <w:rPr>
@@ -892,7 +958,7 @@
           <w:noProof/>
         </w:rPr>
       </w:pPr>
-      <w:hyperlink w:anchor="_Toc382324576" w:history="1">
+      <w:hyperlink w:anchor="_Toc382335722" w:history="1">
         <w:r>
           <w:rPr>
             <w:rStyle w:val="Hyperlink"/>
@@ -934,7 +1000,7 @@
             <w:noProof/>
             <w:webHidden/>
           </w:rPr>
-          <w:instrText xml:space="preserve"> PAGEREF _Toc382324576 \h </w:instrText>
+          <w:instrText xml:space="preserve"> PAGEREF _Toc382335722 \h </w:instrText>
         </w:r>
         <w:r>
           <w:rPr>
@@ -976,7 +1042,7 @@
           <w:noProof/>
         </w:rPr>
       </w:pPr>
-      <w:hyperlink w:anchor="_Toc382324577" w:history="1">
+      <w:hyperlink w:anchor="_Toc382335723" w:history="1">
         <w:r>
           <w:rPr>
             <w:rStyle w:val="Hyperlink"/>
@@ -1018,7 +1084,7 @@
             <w:noProof/>
             <w:webHidden/>
           </w:rPr>
-          <w:instrText xml:space="preserve"> PAGEREF _Toc382324577 \h </w:instrText>
+          <w:instrText xml:space="preserve"> PAGEREF _Toc382335723 \h </w:instrText>
         </w:r>
         <w:r>
           <w:rPr>
@@ -1060,7 +1126,7 @@
           <w:noProof/>
         </w:rPr>
       </w:pPr>
-      <w:hyperlink w:anchor="_Toc382324578" w:history="1">
+      <w:hyperlink w:anchor="_Toc382335724" w:history="1">
         <w:r>
           <w:rPr>
             <w:rStyle w:val="Hyperlink"/>
@@ -1102,7 +1168,7 @@
             <w:noProof/>
             <w:webHidden/>
           </w:rPr>
-          <w:instrText xml:space="preserve"> PAGEREF _Toc382324578 \h </w:instrText>
+          <w:instrText xml:space="preserve"> PAGEREF _Toc382335724 \h </w:instrText>
         </w:r>
         <w:r>
           <w:rPr>
@@ -1144,7 +1210,7 @@
           <w:noProof/>
         </w:rPr>
       </w:pPr>
-      <w:hyperlink w:anchor="_Toc382324579" w:history="1">
+      <w:hyperlink w:anchor="_Toc382335725" w:history="1">
         <w:r>
           <w:rPr>
             <w:rStyle w:val="Hyperlink"/>
@@ -1186,7 +1252,7 @@
             <w:noProof/>
             <w:webHidden/>
           </w:rPr>
-          <w:instrText xml:space="preserve"> PAGEREF _Toc382324579 \h </w:instrText>
+          <w:instrText xml:space="preserve"> PAGEREF _Toc382335725 \h </w:instrText>
         </w:r>
         <w:r>
           <w:rPr>
@@ -1206,7 +1272,7 @@
             <w:noProof/>
             <w:webHidden/>
           </w:rPr>
-          <w:t>4</w:t>
+          <w:t>5</w:t>
         </w:r>
         <w:r>
           <w:rPr>
@@ -1228,10 +1294,11 @@
           <w:noProof/>
         </w:rPr>
       </w:pPr>
-      <w:hyperlink w:anchor="_Toc382324580" w:history="1">
+      <w:hyperlink w:anchor="_Toc382335726" w:history="1">
         <w:r>
           <w:rPr>
             <w:rStyle w:val="Hyperlink"/>
+            <w:rFonts w:ascii="Times New Roman" w:hAnsi="Times New Roman" w:cs="Times New Roman"/>
             <w:noProof/>
           </w:rPr>
           <w:t>3</w:t>
@@ -1245,6 +1312,7 @@
         <w:r>
           <w:rPr>
             <w:rStyle w:val="Hyperlink"/>
+            <w:rFonts w:ascii="Times New Roman" w:hAnsi="Times New Roman" w:cs="Times New Roman"/>
             <w:noProof/>
           </w:rPr>
           <w:t>Gerenciamento de Configuração de Software</w:t>
@@ -1268,7 +1336,7 @@
             <w:noProof/>
             <w:webHidden/>
           </w:rPr>
-          <w:instrText xml:space="preserve"> PAGEREF _Toc382324580 \h </w:instrText>
+          <w:instrText xml:space="preserve"> PAGEREF _Toc382335726 \h </w:instrText>
         </w:r>
         <w:r>
           <w:rPr>
@@ -1288,7 +1356,7 @@
             <w:noProof/>
             <w:webHidden/>
           </w:rPr>
-          <w:t>4</w:t>
+          <w:t>5</w:t>
         </w:r>
         <w:r>
           <w:rPr>
@@ -1310,7 +1378,7 @@
           <w:noProof/>
         </w:rPr>
       </w:pPr>
-      <w:hyperlink w:anchor="_Toc382324581" w:history="1">
+      <w:hyperlink w:anchor="_Toc382335727" w:history="1">
         <w:r>
           <w:rPr>
             <w:rStyle w:val="Hyperlink"/>
@@ -1352,7 +1420,7 @@
             <w:noProof/>
             <w:webHidden/>
           </w:rPr>
-          <w:instrText xml:space="preserve"> PAGEREF _Toc382324581 \h </w:instrText>
+          <w:instrText xml:space="preserve"> PAGEREF _Toc382335727 \h </w:instrText>
         </w:r>
         <w:r>
           <w:rPr>
@@ -1372,7 +1440,7 @@
             <w:noProof/>
             <w:webHidden/>
           </w:rPr>
-          <w:t>4</w:t>
+          <w:t>5</w:t>
         </w:r>
         <w:r>
           <w:rPr>
@@ -1394,7 +1462,7 @@
           <w:noProof/>
         </w:rPr>
       </w:pPr>
-      <w:hyperlink w:anchor="_Toc382324582" w:history="1">
+      <w:hyperlink w:anchor="_Toc382335728" w:history="1">
         <w:r>
           <w:rPr>
             <w:rStyle w:val="Hyperlink"/>
@@ -1436,7 +1504,7 @@
             <w:noProof/>
             <w:webHidden/>
           </w:rPr>
-          <w:instrText xml:space="preserve"> PAGEREF _Toc382324582 \h </w:instrText>
+          <w:instrText xml:space="preserve"> PAGEREF _Toc382335728 \h </w:instrText>
         </w:r>
         <w:r>
           <w:rPr>
@@ -1456,7 +1524,7 @@
             <w:noProof/>
             <w:webHidden/>
           </w:rPr>
-          <w:t>4</w:t>
+          <w:t>5</w:t>
         </w:r>
         <w:r>
           <w:rPr>
@@ -1478,10 +1546,11 @@
           <w:noProof/>
         </w:rPr>
       </w:pPr>
-      <w:hyperlink w:anchor="_Toc382324583" w:history="1">
+      <w:hyperlink w:anchor="_Toc382335729" w:history="1">
         <w:r>
           <w:rPr>
             <w:rStyle w:val="Hyperlink"/>
+            <w:rFonts w:ascii="Times New Roman" w:hAnsi="Times New Roman" w:cs="Times New Roman"/>
             <w:noProof/>
           </w:rPr>
           <w:t>4</w:t>
@@ -1495,6 +1564,7 @@
         <w:r>
           <w:rPr>
             <w:rStyle w:val="Hyperlink"/>
+            <w:rFonts w:ascii="Times New Roman" w:hAnsi="Times New Roman" w:cs="Times New Roman"/>
             <w:noProof/>
           </w:rPr>
           <w:t>O Programa de Gerenciamento de Configuração</w:t>
@@ -1518,7 +1588,7 @@
             <w:noProof/>
             <w:webHidden/>
           </w:rPr>
-          <w:instrText xml:space="preserve"> PAGEREF _Toc382324583 \h </w:instrText>
+          <w:instrText xml:space="preserve"> PAGEREF _Toc382335729 \h </w:instrText>
         </w:r>
         <w:r>
           <w:rPr>
@@ -1560,7 +1630,7 @@
           <w:noProof/>
         </w:rPr>
       </w:pPr>
-      <w:hyperlink w:anchor="_Toc382324584" w:history="1">
+      <w:hyperlink w:anchor="_Toc382335730" w:history="1">
         <w:r>
           <w:rPr>
             <w:rStyle w:val="Hyperlink"/>
@@ -1602,7 +1672,7 @@
             <w:noProof/>
             <w:webHidden/>
           </w:rPr>
-          <w:instrText xml:space="preserve"> PAGEREF _Toc382324584 \h </w:instrText>
+          <w:instrText xml:space="preserve"> PAGEREF _Toc382335730 \h </w:instrText>
         </w:r>
         <w:r>
           <w:rPr>
@@ -1644,7 +1714,7 @@
           <w:noProof/>
         </w:rPr>
       </w:pPr>
-      <w:hyperlink w:anchor="_Toc382324585" w:history="1">
+      <w:hyperlink w:anchor="_Toc382335731" w:history="1">
         <w:r>
           <w:rPr>
             <w:rStyle w:val="Hyperlink"/>
@@ -1686,7 +1756,7 @@
             <w:noProof/>
             <w:webHidden/>
           </w:rPr>
-          <w:instrText xml:space="preserve"> PAGEREF _Toc382324585 \h </w:instrText>
+          <w:instrText xml:space="preserve"> PAGEREF _Toc382335731 \h </w:instrText>
         </w:r>
         <w:r>
           <w:rPr>
@@ -1728,7 +1798,7 @@
           <w:noProof/>
         </w:rPr>
       </w:pPr>
-      <w:hyperlink w:anchor="_Toc382324586" w:history="1">
+      <w:hyperlink w:anchor="_Toc382335732" w:history="1">
         <w:r>
           <w:rPr>
             <w:rStyle w:val="Hyperlink"/>
@@ -1770,7 +1840,7 @@
             <w:noProof/>
             <w:webHidden/>
           </w:rPr>
-          <w:instrText xml:space="preserve"> PAGEREF _Toc382324586 \h </w:instrText>
+          <w:instrText xml:space="preserve"> PAGEREF _Toc382335732 \h </w:instrText>
         </w:r>
         <w:r>
           <w:rPr>
@@ -1812,10 +1882,11 @@
           <w:noProof/>
         </w:rPr>
       </w:pPr>
-      <w:hyperlink w:anchor="_Toc382324587" w:history="1">
+      <w:hyperlink w:anchor="_Toc382335733" w:history="1">
         <w:r>
           <w:rPr>
             <w:rStyle w:val="Hyperlink"/>
+            <w:rFonts w:ascii="Times New Roman" w:hAnsi="Times New Roman" w:cs="Times New Roman"/>
             <w:noProof/>
           </w:rPr>
           <w:t>5</w:t>
@@ -1829,6 +1900,7 @@
         <w:r>
           <w:rPr>
             <w:rStyle w:val="Hyperlink"/>
+            <w:rFonts w:ascii="Times New Roman" w:hAnsi="Times New Roman" w:cs="Times New Roman"/>
             <w:noProof/>
           </w:rPr>
           <w:t>Marcos</w:t>
@@ -1852,7 +1924,7 @@
             <w:noProof/>
             <w:webHidden/>
           </w:rPr>
-          <w:instrText xml:space="preserve"> PAGEREF _Toc382324587 \h </w:instrText>
+          <w:instrText xml:space="preserve"> PAGEREF _Toc382335733 \h </w:instrText>
         </w:r>
         <w:r>
           <w:rPr>
@@ -1894,10 +1966,11 @@
           <w:noProof/>
         </w:rPr>
       </w:pPr>
-      <w:hyperlink w:anchor="_Toc382324588" w:history="1">
+      <w:hyperlink w:anchor="_Toc382335734" w:history="1">
         <w:r>
           <w:rPr>
             <w:rStyle w:val="Hyperlink"/>
+            <w:rFonts w:ascii="Times New Roman" w:hAnsi="Times New Roman" w:cs="Times New Roman"/>
             <w:noProof/>
           </w:rPr>
           <w:t>6</w:t>
@@ -1911,6 +1984,7 @@
         <w:r>
           <w:rPr>
             <w:rStyle w:val="Hyperlink"/>
+            <w:rFonts w:ascii="Times New Roman" w:hAnsi="Times New Roman" w:cs="Times New Roman"/>
             <w:noProof/>
           </w:rPr>
           <w:t>Controle de Software de Subcontratados e Fornecedores</w:t>
@@ -1934,7 +2008,7 @@
             <w:noProof/>
             <w:webHidden/>
           </w:rPr>
-          <w:instrText xml:space="preserve"> PAGEREF _Toc382324588 \h </w:instrText>
+          <w:instrText xml:space="preserve"> PAGEREF _Toc382335734 \h </w:instrText>
         </w:r>
         <w:r>
           <w:rPr>
@@ -1954,7 +2028,7 @@
             <w:noProof/>
             <w:webHidden/>
           </w:rPr>
-          <w:t>5</w:t>
+          <w:t>6</w:t>
         </w:r>
         <w:r>
           <w:rPr>
@@ -1966,8 +2040,14 @@
       </w:hyperlink>
     </w:p>
     <w:p>
-      <w:r>
-        <w:rPr>
+      <w:pPr>
+        <w:rPr>
+          <w:rFonts w:ascii="Times New Roman" w:hAnsi="Times New Roman" w:cs="Times New Roman"/>
+        </w:rPr>
+      </w:pPr>
+      <w:r>
+        <w:rPr>
+          <w:rFonts w:ascii="Times New Roman" w:hAnsi="Times New Roman" w:cs="Times New Roman"/>
           <w:b/>
           <w:bCs/>
         </w:rPr>
@@ -2157,15 +2237,19 @@
     <w:p>
       <w:pPr>
         <w:pStyle w:val="Ttulo1"/>
-      </w:pPr>
-      <w:bookmarkStart w:id="0" w:name="_Toc382324573"/>
-      <w:bookmarkStart w:id="1" w:name="_GoBack"/>
-      <w:bookmarkEnd w:id="1"/>
-      <w:r>
+        <w:rPr>
+          <w:rFonts w:ascii="Times New Roman" w:hAnsi="Times New Roman" w:cs="Times New Roman"/>
+        </w:rPr>
+      </w:pPr>
+      <w:bookmarkStart w:id="1" w:name="_Toc382335719"/>
+      <w:r>
+        <w:rPr>
+          <w:rFonts w:ascii="Times New Roman" w:hAnsi="Times New Roman" w:cs="Times New Roman"/>
+        </w:rPr>
         <w:lastRenderedPageBreak/>
         <w:t>Histórico da Revisão</w:t>
       </w:r>
-      <w:bookmarkEnd w:id="0"/>
+      <w:bookmarkEnd w:id="1"/>
     </w:p>
     <w:p>
       <w:pPr>
@@ -2203,12 +2287,6 @@
         <w:gridCol w:w="2466"/>
       </w:tblGrid>
       <w:tr>
-        <w:tblPrEx>
-          <w:tblCellMar>
-            <w:top w:w="0" w:type="dxa"/>
-            <w:bottom w:w="0" w:type="dxa"/>
-          </w:tblCellMar>
-        </w:tblPrEx>
         <w:trPr>
           <w:trHeight w:val="477"/>
           <w:jc w:val="center"/>
@@ -2376,10 +2454,6 @@
           <w:tblBorders>
             <w:top w:val="none" w:sz="0" w:space="0" w:color="auto"/>
           </w:tblBorders>
-          <w:tblCellMar>
-            <w:top w:w="0" w:type="dxa"/>
-            <w:bottom w:w="0" w:type="dxa"/>
-          </w:tblCellMar>
         </w:tblPrEx>
         <w:trPr>
           <w:trHeight w:val="477"/>
@@ -2536,6 +2610,7 @@
                 <w:rFonts w:ascii="Times New Roman" w:hAnsi="Times New Roman" w:cs="Times New Roman"/>
                 <w:sz w:val="24"/>
                 <w:szCs w:val="26"/>
+                <w:u w:val="single"/>
               </w:rPr>
             </w:pPr>
             <w:r>
@@ -2544,18 +2619,16 @@
                 <w:sz w:val="24"/>
                 <w:szCs w:val="26"/>
               </w:rPr>
-              <w:t xml:space="preserve">Jonatas, José, Magnum, </w:t>
+              <w:t>Jonatas, José, Magnum, Osmar</w:t>
             </w:r>
-            <w:proofErr w:type="gramStart"/>
             <w:r>
               <w:rPr>
                 <w:rFonts w:ascii="Times New Roman" w:hAnsi="Times New Roman" w:cs="Times New Roman"/>
                 <w:sz w:val="24"/>
                 <w:szCs w:val="26"/>
               </w:rPr>
-              <w:t>Osmar</w:t>
+              <w:t>.</w:t>
             </w:r>
-            <w:proofErr w:type="gramEnd"/>
           </w:p>
         </w:tc>
       </w:tr>
@@ -2564,10 +2637,6 @@
           <w:tblBorders>
             <w:top w:val="none" w:sz="0" w:space="0" w:color="auto"/>
           </w:tblBorders>
-          <w:tblCellMar>
-            <w:top w:w="0" w:type="dxa"/>
-            <w:bottom w:w="0" w:type="dxa"/>
-          </w:tblCellMar>
         </w:tblPrEx>
         <w:trPr>
           <w:trHeight w:val="492"/>
@@ -2607,6 +2676,14 @@
               </w:rPr>
               <w:t> </w:t>
             </w:r>
+            <w:r>
+              <w:rPr>
+                <w:rFonts w:ascii="Times New Roman" w:hAnsi="Times New Roman" w:cs="Times New Roman"/>
+                <w:sz w:val="24"/>
+                <w:szCs w:val="26"/>
+              </w:rPr>
+              <w:t>11/03/2014</w:t>
+            </w:r>
           </w:p>
         </w:tc>
         <w:tc>
@@ -2640,7 +2717,7 @@
                 <w:sz w:val="24"/>
                 <w:szCs w:val="26"/>
               </w:rPr>
-              <w:t> </w:t>
+              <w:t>1.0</w:t>
             </w:r>
           </w:p>
         </w:tc>
@@ -2675,7 +2752,29 @@
                 <w:sz w:val="24"/>
                 <w:szCs w:val="26"/>
               </w:rPr>
-              <w:t> </w:t>
+              <w:t>Criação dos diretórios do sistema.</w:t>
+            </w:r>
+          </w:p>
+          <w:p>
+            <w:pPr>
+              <w:widowControl w:val="0"/>
+              <w:autoSpaceDE w:val="0"/>
+              <w:autoSpaceDN w:val="0"/>
+              <w:adjustRightInd w:val="0"/>
+              <w:spacing w:after="160" w:line="320" w:lineRule="atLeast"/>
+              <w:rPr>
+                <w:rFonts w:ascii="Times New Roman" w:hAnsi="Times New Roman" w:cs="Times New Roman"/>
+                <w:sz w:val="24"/>
+                <w:szCs w:val="26"/>
+              </w:rPr>
+            </w:pPr>
+            <w:r>
+              <w:rPr>
+                <w:rFonts w:ascii="Times New Roman" w:hAnsi="Times New Roman" w:cs="Times New Roman"/>
+                <w:sz w:val="24"/>
+                <w:szCs w:val="26"/>
+              </w:rPr>
+              <w:t>Dado acesso ao sistema a todos os desenvolvedores</w:t>
             </w:r>
           </w:p>
         </w:tc>
@@ -2710,7 +2809,7 @@
                 <w:sz w:val="24"/>
                 <w:szCs w:val="26"/>
               </w:rPr>
-              <w:t> </w:t>
+              <w:t>Jonatas, José, Magnum, Osmar.</w:t>
             </w:r>
           </w:p>
         </w:tc>
@@ -2720,10 +2819,6 @@
           <w:tblBorders>
             <w:top w:val="none" w:sz="0" w:space="0" w:color="auto"/>
           </w:tblBorders>
-          <w:tblCellMar>
-            <w:top w:w="0" w:type="dxa"/>
-            <w:bottom w:w="0" w:type="dxa"/>
-          </w:tblCellMar>
         </w:tblPrEx>
         <w:trPr>
           <w:trHeight w:val="477"/>
@@ -2872,12 +2967,6 @@
         </w:tc>
       </w:tr>
       <w:tr>
-        <w:tblPrEx>
-          <w:tblCellMar>
-            <w:top w:w="0" w:type="dxa"/>
-            <w:bottom w:w="0" w:type="dxa"/>
-          </w:tblCellMar>
-        </w:tblPrEx>
         <w:trPr>
           <w:trHeight w:val="492"/>
           <w:jc w:val="center"/>
@@ -3461,7 +3550,6 @@
           <w:sz w:val="48"/>
           <w:szCs w:val="48"/>
         </w:rPr>
-        <w:lastRenderedPageBreak/>
         <w:t>  </w:t>
       </w:r>
@@ -3545,12 +3633,386 @@
     <w:p>
       <w:pPr>
         <w:pStyle w:val="Ttulo1"/>
-      </w:pPr>
-      <w:bookmarkStart w:id="2" w:name="_Toc382324574"/>
-      <w:r>
+        <w:rPr>
+          <w:rFonts w:ascii="Times New Roman" w:hAnsi="Times New Roman" w:cs="Times New Roman"/>
+        </w:rPr>
+      </w:pPr>
+      <w:bookmarkStart w:id="2" w:name="_Toc382335720"/>
+      <w:r>
+        <w:rPr>
+          <w:rFonts w:ascii="Times New Roman" w:hAnsi="Times New Roman" w:cs="Times New Roman"/>
+        </w:rPr>
         <w:t>Introdução</w:t>
       </w:r>
       <w:bookmarkEnd w:id="2"/>
+    </w:p>
+    <w:p>
+      <w:pPr>
+        <w:pStyle w:val="Ttulo2"/>
+        <w:rPr>
+          <w:rFonts w:ascii="Times New Roman" w:hAnsi="Times New Roman" w:cs="Times New Roman"/>
+          <w:b w:val="0"/>
+          <w:bCs w:val="0"/>
+          <w:sz w:val="26"/>
+          <w:szCs w:val="26"/>
+        </w:rPr>
+      </w:pPr>
+      <w:bookmarkStart w:id="3" w:name="_Toc382335721"/>
+      <w:r>
+        <w:rPr>
+          <w:rFonts w:ascii="Times New Roman" w:hAnsi="Times New Roman" w:cs="Times New Roman"/>
+          <w:b w:val="0"/>
+          <w:bCs w:val="0"/>
+          <w:sz w:val="26"/>
+          <w:szCs w:val="26"/>
+        </w:rPr>
+        <w:t>Finalidade</w:t>
+      </w:r>
+      <w:bookmarkEnd w:id="3"/>
+    </w:p>
+    <w:p>
+      <w:pPr>
+        <w:autoSpaceDE w:val="0"/>
+        <w:autoSpaceDN w:val="0"/>
+        <w:adjustRightInd w:val="0"/>
+        <w:spacing w:after="0" w:line="240" w:lineRule="auto"/>
+        <w:ind w:left="576"/>
+        <w:rPr>
+          <w:rFonts w:ascii="Times New Roman" w:hAnsi="Times New Roman" w:cs="Times New Roman"/>
+        </w:rPr>
+      </w:pPr>
+      <w:r>
+        <w:rPr>
+          <w:rFonts w:ascii="Times New Roman" w:hAnsi="Times New Roman" w:cs="Times New Roman"/>
+        </w:rPr>
+        <w:t xml:space="preserve">Este documento tem a finalidade de identificar a configuração do Sistema </w:t>
+      </w:r>
+      <w:proofErr w:type="spellStart"/>
+      <w:r>
+        <w:rPr>
+          <w:rFonts w:ascii="Times New Roman" w:hAnsi="Times New Roman" w:cs="Times New Roman"/>
+        </w:rPr>
+        <w:t>Carefour</w:t>
+      </w:r>
+      <w:proofErr w:type="spellEnd"/>
+      <w:r>
+        <w:rPr>
+          <w:rFonts w:ascii="Times New Roman" w:hAnsi="Times New Roman" w:cs="Times New Roman"/>
+        </w:rPr>
+        <w:t xml:space="preserve"> em pontos distintos no tempo, com o propósito de controlar sistematicamente as mudanças em relação à configuração identificada e manter a integridade e a rastreabilidade da configuração por todo o ciclo de vida deste software.</w:t>
+      </w:r>
+    </w:p>
+    <w:p>
+      <w:pPr>
+        <w:pStyle w:val="Ttulo2"/>
+        <w:rPr>
+          <w:rFonts w:ascii="Times New Roman" w:hAnsi="Times New Roman" w:cs="Times New Roman"/>
+          <w:b w:val="0"/>
+          <w:bCs w:val="0"/>
+          <w:sz w:val="26"/>
+          <w:szCs w:val="26"/>
+        </w:rPr>
+      </w:pPr>
+      <w:bookmarkStart w:id="4" w:name="_Toc382335722"/>
+      <w:r>
+        <w:rPr>
+          <w:rFonts w:ascii="Times New Roman" w:hAnsi="Times New Roman" w:cs="Times New Roman"/>
+          <w:b w:val="0"/>
+          <w:bCs w:val="0"/>
+          <w:sz w:val="26"/>
+          <w:szCs w:val="26"/>
+        </w:rPr>
+        <w:t>Escopo</w:t>
+      </w:r>
+      <w:bookmarkEnd w:id="4"/>
+    </w:p>
+    <w:p>
+      <w:pPr>
+        <w:autoSpaceDE w:val="0"/>
+        <w:autoSpaceDN w:val="0"/>
+        <w:adjustRightInd w:val="0"/>
+        <w:spacing w:after="0" w:line="240" w:lineRule="auto"/>
+        <w:ind w:left="576"/>
+        <w:rPr>
+          <w:rFonts w:ascii="Times New Roman" w:hAnsi="Times New Roman" w:cs="Times New Roman"/>
+        </w:rPr>
+      </w:pPr>
+      <w:r>
+        <w:rPr>
+          <w:rFonts w:ascii="Times New Roman" w:hAnsi="Times New Roman" w:cs="Times New Roman"/>
+        </w:rPr>
+        <w:t>Este trabalho prático tem por objetivo aplicar os conhecimentos da disciplina Tecnologias</w:t>
+      </w:r>
+      <w:r>
+        <w:rPr>
+          <w:rFonts w:ascii="Times New Roman" w:hAnsi="Times New Roman" w:cs="Times New Roman"/>
+        </w:rPr>
+        <w:t xml:space="preserve"> </w:t>
+      </w:r>
+      <w:r>
+        <w:rPr>
+          <w:rFonts w:ascii="Times New Roman" w:hAnsi="Times New Roman" w:cs="Times New Roman"/>
+        </w:rPr>
+        <w:t>Web na construção de um aplicativo e-commerce. Embora seja baseado em um cenário</w:t>
+      </w:r>
+      <w:r>
+        <w:rPr>
+          <w:rFonts w:ascii="Times New Roman" w:hAnsi="Times New Roman" w:cs="Times New Roman"/>
+        </w:rPr>
+        <w:t xml:space="preserve"> </w:t>
+      </w:r>
+      <w:r>
+        <w:rPr>
+          <w:rFonts w:ascii="Times New Roman" w:hAnsi="Times New Roman" w:cs="Times New Roman"/>
+        </w:rPr>
+        <w:t>fictício, ele demonstra como o software que você está prestes a desenvolver pode ser</w:t>
+      </w:r>
+      <w:r>
+        <w:rPr>
+          <w:rFonts w:ascii="Times New Roman" w:hAnsi="Times New Roman" w:cs="Times New Roman"/>
+        </w:rPr>
+        <w:t xml:space="preserve"> </w:t>
+      </w:r>
+      <w:r>
+        <w:rPr>
+          <w:rFonts w:ascii="Times New Roman" w:hAnsi="Times New Roman" w:cs="Times New Roman"/>
+        </w:rPr>
+        <w:t>aplicado às necessidades comerciais do mundo real.</w:t>
+      </w:r>
+    </w:p>
+    <w:p>
+      <w:pPr>
+        <w:autoSpaceDE w:val="0"/>
+        <w:autoSpaceDN w:val="0"/>
+        <w:adjustRightInd w:val="0"/>
+        <w:spacing w:after="0" w:line="240" w:lineRule="auto"/>
+        <w:ind w:left="576"/>
+        <w:rPr>
+          <w:rFonts w:ascii="Times New Roman" w:hAnsi="Times New Roman" w:cs="Times New Roman"/>
+        </w:rPr>
+      </w:pPr>
+      <w:r>
+        <w:rPr>
+          <w:rFonts w:ascii="Times New Roman" w:hAnsi="Times New Roman" w:cs="Times New Roman"/>
+        </w:rPr>
+        <w:t xml:space="preserve">Um pequeno supermercado, o </w:t>
+      </w:r>
+      <w:proofErr w:type="spellStart"/>
+      <w:r>
+        <w:rPr>
+          <w:rFonts w:ascii="Times New Roman" w:hAnsi="Times New Roman" w:cs="Times New Roman"/>
+        </w:rPr>
+        <w:t>Carofour</w:t>
+      </w:r>
+      <w:proofErr w:type="spellEnd"/>
+      <w:r>
+        <w:rPr>
+          <w:rFonts w:ascii="Times New Roman" w:hAnsi="Times New Roman" w:cs="Times New Roman"/>
+        </w:rPr>
+        <w:t>, colabora com várias fazendas locais para</w:t>
+      </w:r>
+      <w:r>
+        <w:rPr>
+          <w:rFonts w:ascii="Times New Roman" w:hAnsi="Times New Roman" w:cs="Times New Roman"/>
+        </w:rPr>
+        <w:t xml:space="preserve"> </w:t>
+      </w:r>
+      <w:r>
+        <w:rPr>
+          <w:rFonts w:ascii="Times New Roman" w:hAnsi="Times New Roman" w:cs="Times New Roman"/>
+        </w:rPr>
+        <w:t>abastecer uma comunidade com produtos e alimentos orgânicos. Devido a uma base de</w:t>
+      </w:r>
+      <w:r>
+        <w:rPr>
+          <w:rFonts w:ascii="Times New Roman" w:hAnsi="Times New Roman" w:cs="Times New Roman"/>
+        </w:rPr>
+        <w:t xml:space="preserve"> </w:t>
+      </w:r>
+      <w:r>
+        <w:rPr>
+          <w:rFonts w:ascii="Times New Roman" w:hAnsi="Times New Roman" w:cs="Times New Roman"/>
+        </w:rPr>
+        <w:t>clientes de longa data e ao aumento do poder aquisitivo, a loja decidiu investigar a</w:t>
+      </w:r>
+      <w:r>
+        <w:rPr>
+          <w:rFonts w:ascii="Times New Roman" w:hAnsi="Times New Roman" w:cs="Times New Roman"/>
+        </w:rPr>
+        <w:t xml:space="preserve"> </w:t>
+      </w:r>
+      <w:r>
+        <w:rPr>
+          <w:rFonts w:ascii="Times New Roman" w:hAnsi="Times New Roman" w:cs="Times New Roman"/>
+        </w:rPr>
+        <w:t>possibilidade de fornecer um serviço de compras online para os clientes. Uma</w:t>
+      </w:r>
+      <w:r>
+        <w:rPr>
+          <w:rFonts w:ascii="Times New Roman" w:hAnsi="Times New Roman" w:cs="Times New Roman"/>
+        </w:rPr>
+        <w:t xml:space="preserve"> </w:t>
+      </w:r>
+      <w:r>
+        <w:rPr>
+          <w:rFonts w:ascii="Times New Roman" w:hAnsi="Times New Roman" w:cs="Times New Roman"/>
+        </w:rPr>
+        <w:t>pesquisa recente indicou que 90% da sua clientela regular tem acesso permanente à</w:t>
+      </w:r>
+      <w:r>
+        <w:rPr>
+          <w:rFonts w:ascii="Times New Roman" w:hAnsi="Times New Roman" w:cs="Times New Roman"/>
+        </w:rPr>
+        <w:t xml:space="preserve"> </w:t>
+      </w:r>
+      <w:r>
+        <w:rPr>
+          <w:rFonts w:ascii="Times New Roman" w:hAnsi="Times New Roman" w:cs="Times New Roman"/>
+        </w:rPr>
+        <w:t>Internet e 65% estariam interessados em utilizar este serviço.</w:t>
+      </w:r>
+      <w:r>
+        <w:rPr>
+          <w:rFonts w:ascii="Times New Roman" w:hAnsi="Times New Roman" w:cs="Times New Roman"/>
+        </w:rPr>
+        <w:t xml:space="preserve"> </w:t>
+      </w:r>
+      <w:r>
+        <w:rPr>
+          <w:rFonts w:ascii="Times New Roman" w:hAnsi="Times New Roman" w:cs="Times New Roman"/>
+        </w:rPr>
+        <w:t xml:space="preserve">A equipe do supermercado pediu para você, um Java Web </w:t>
+      </w:r>
+      <w:proofErr w:type="spellStart"/>
+      <w:r>
+        <w:rPr>
+          <w:rFonts w:ascii="Times New Roman" w:hAnsi="Times New Roman" w:cs="Times New Roman"/>
+        </w:rPr>
+        <w:t>Developer</w:t>
+      </w:r>
+      <w:proofErr w:type="spellEnd"/>
+      <w:r>
+        <w:rPr>
+          <w:rFonts w:ascii="Times New Roman" w:hAnsi="Times New Roman" w:cs="Times New Roman"/>
+        </w:rPr>
+        <w:t>, criar um site que</w:t>
+      </w:r>
+      <w:r>
+        <w:rPr>
+          <w:rFonts w:ascii="Times New Roman" w:hAnsi="Times New Roman" w:cs="Times New Roman"/>
+        </w:rPr>
+        <w:t xml:space="preserve"> </w:t>
+      </w:r>
+      <w:r>
+        <w:rPr>
+          <w:rFonts w:ascii="Times New Roman" w:hAnsi="Times New Roman" w:cs="Times New Roman"/>
+        </w:rPr>
+        <w:t>permita seus clientes fazerem compras online.</w:t>
+      </w:r>
+      <w:r>
+        <w:rPr>
+          <w:rFonts w:ascii="Times New Roman" w:hAnsi="Times New Roman" w:cs="Times New Roman"/>
+        </w:rPr>
+        <w:t xml:space="preserve"> </w:t>
+      </w:r>
+      <w:r>
+        <w:rPr>
+          <w:rFonts w:ascii="Times New Roman" w:hAnsi="Times New Roman" w:cs="Times New Roman"/>
+        </w:rPr>
+        <w:t>A loja se localiza no Brasil, porém ela gostaria de expandir sua área de atuação para outros</w:t>
+      </w:r>
+      <w:r>
+        <w:rPr>
+          <w:rFonts w:ascii="Times New Roman" w:hAnsi="Times New Roman" w:cs="Times New Roman"/>
+        </w:rPr>
+        <w:t xml:space="preserve"> </w:t>
+      </w:r>
+      <w:r>
+        <w:rPr>
+          <w:rFonts w:ascii="Times New Roman" w:hAnsi="Times New Roman" w:cs="Times New Roman"/>
+        </w:rPr>
+        <w:t>países, iniciando pela Argentina. Por isso a equipe solicitou que o site apoiasse ambos os</w:t>
+      </w:r>
+      <w:r>
+        <w:rPr>
+          <w:rFonts w:ascii="Times New Roman" w:hAnsi="Times New Roman" w:cs="Times New Roman"/>
+        </w:rPr>
+        <w:t xml:space="preserve"> </w:t>
+      </w:r>
+      <w:r>
+        <w:rPr>
+          <w:rFonts w:ascii="Times New Roman" w:hAnsi="Times New Roman" w:cs="Times New Roman"/>
+        </w:rPr>
+        <w:t>idiomas.</w:t>
+      </w:r>
+      <w:r>
+        <w:rPr>
+          <w:rFonts w:ascii="Times New Roman" w:hAnsi="Times New Roman" w:cs="Times New Roman"/>
+        </w:rPr>
+        <w:t xml:space="preserve"> </w:t>
+      </w:r>
+      <w:r>
+        <w:rPr>
+          <w:rFonts w:ascii="Times New Roman" w:hAnsi="Times New Roman" w:cs="Times New Roman"/>
+        </w:rPr>
+        <w:t>O supermercado já comprou um domínio e um plano de hospedagem que oferece um servidor</w:t>
+      </w:r>
+      <w:r>
+        <w:rPr>
+          <w:rFonts w:ascii="Times New Roman" w:hAnsi="Times New Roman" w:cs="Times New Roman"/>
+        </w:rPr>
+        <w:t xml:space="preserve"> </w:t>
+      </w:r>
+      <w:r>
+        <w:rPr>
+          <w:rFonts w:ascii="Times New Roman" w:hAnsi="Times New Roman" w:cs="Times New Roman"/>
+        </w:rPr>
+        <w:t xml:space="preserve">compatível com o Java EE e o banco de dados </w:t>
+      </w:r>
+      <w:proofErr w:type="gramStart"/>
+      <w:r>
+        <w:rPr>
+          <w:rFonts w:ascii="Times New Roman" w:hAnsi="Times New Roman" w:cs="Times New Roman"/>
+        </w:rPr>
+        <w:t>MySQL</w:t>
+      </w:r>
+      <w:proofErr w:type="gramEnd"/>
+      <w:r>
+        <w:rPr>
+          <w:rFonts w:ascii="Times New Roman" w:hAnsi="Times New Roman" w:cs="Times New Roman"/>
+        </w:rPr>
+        <w:t xml:space="preserve"> já instalado.</w:t>
+      </w:r>
+    </w:p>
+    <w:p>
+      <w:pPr>
+        <w:autoSpaceDE w:val="0"/>
+        <w:autoSpaceDN w:val="0"/>
+        <w:adjustRightInd w:val="0"/>
+        <w:spacing w:after="0" w:line="240" w:lineRule="auto"/>
+        <w:ind w:left="576"/>
+        <w:rPr>
+          <w:rFonts w:ascii="Times New Roman" w:hAnsi="Times New Roman" w:cs="Times New Roman"/>
+        </w:rPr>
+      </w:pPr>
+      <w:r>
+        <w:rPr>
+          <w:rFonts w:ascii="Times New Roman" w:hAnsi="Times New Roman" w:cs="Times New Roman"/>
+        </w:rPr>
+        <w:t>O supermercado indicará um funcionário para implantar o aplicativo no servidor de</w:t>
+      </w:r>
+      <w:r>
+        <w:rPr>
+          <w:rFonts w:ascii="Times New Roman" w:hAnsi="Times New Roman" w:cs="Times New Roman"/>
+        </w:rPr>
+        <w:t xml:space="preserve"> </w:t>
+      </w:r>
+      <w:r>
+        <w:rPr>
+          <w:rFonts w:ascii="Times New Roman" w:hAnsi="Times New Roman" w:cs="Times New Roman"/>
+        </w:rPr>
+        <w:t>produção, uma vez que este estiver pronto.</w:t>
+      </w:r>
     </w:p>
     <w:p>
       <w:pPr>
@@ -3569,7 +4031,15 @@
           <w:szCs w:val="26"/>
         </w:rPr>
       </w:pPr>
-      <w:r>
+    </w:p>
+    <w:p>
+      <w:pPr>
+        <w:widowControl w:val="0"/>
+        <w:autoSpaceDE w:val="0"/>
+        <w:autoSpaceDN w:val="0"/>
+        <w:adjustRightInd w:val="0"/>
+        <w:spacing w:after="160" w:line="320" w:lineRule="atLeast"/>
+        <w:ind w:left="960"/>
         <w:rPr>
           <w:rFonts w:ascii="Times New Roman" w:hAnsi="Times New Roman" w:cs="Times New Roman"/>
           <w:i/>
@@ -3578,7 +4048,35 @@
           <w:sz w:val="26"/>
           <w:szCs w:val="26"/>
         </w:rPr>
-        <w:t xml:space="preserve">[A introdução do </w:t>
+      </w:pPr>
+    </w:p>
+    <w:p>
+      <w:pPr>
+        <w:widowControl w:val="0"/>
+        <w:autoSpaceDE w:val="0"/>
+        <w:autoSpaceDN w:val="0"/>
+        <w:adjustRightInd w:val="0"/>
+        <w:spacing w:after="160" w:line="320" w:lineRule="atLeast"/>
+        <w:ind w:left="960"/>
+        <w:rPr>
+          <w:rFonts w:ascii="Times New Roman" w:hAnsi="Times New Roman" w:cs="Times New Roman"/>
+          <w:i/>
+          <w:iCs/>
+          <w:color w:val="002AF6"/>
+          <w:sz w:val="26"/>
+          <w:szCs w:val="26"/>
+        </w:rPr>
+      </w:pPr>
+      <w:r>
+        <w:rPr>
+          <w:rFonts w:ascii="Times New Roman" w:hAnsi="Times New Roman" w:cs="Times New Roman"/>
+          <w:i/>
+          <w:iCs/>
+          <w:color w:val="002AF6"/>
+          <w:sz w:val="26"/>
+          <w:szCs w:val="26"/>
+        </w:rPr>
+        <w:t xml:space="preserve">[Uma breve descrição do escopo deste </w:t>
       </w:r>
       <w:r>
         <w:rPr>
@@ -3593,7 +4091,130 @@
         </w:rPr>
         <w:t>Plano de Gerenciamento de Configuração</w:t>
       </w:r>
+      <w:r>
+        <w:rPr>
+          <w:rFonts w:ascii="Times New Roman" w:hAnsi="Times New Roman" w:cs="Times New Roman"/>
+          <w:i/>
+          <w:iCs/>
+          <w:color w:val="002AF6"/>
+          <w:sz w:val="26"/>
+          <w:szCs w:val="26"/>
+        </w:rPr>
+        <w:t xml:space="preserve">; o modelo ao qual ele está associado e tudo o que é afetado ou influenciado por </w:t>
+      </w:r>
       <w:proofErr w:type="gramStart"/>
+      <w:r>
+        <w:rPr>
+          <w:rFonts w:ascii="Times New Roman" w:hAnsi="Times New Roman" w:cs="Times New Roman"/>
+          <w:i/>
+          <w:iCs/>
+          <w:color w:val="002AF6"/>
+          <w:sz w:val="26"/>
+          <w:szCs w:val="26"/>
+        </w:rPr>
+        <w:t>este</w:t>
+      </w:r>
+      <w:proofErr w:type="gramEnd"/>
+      <w:r>
+        <w:rPr>
+          <w:rFonts w:ascii="Times New Roman" w:hAnsi="Times New Roman" w:cs="Times New Roman"/>
+          <w:i/>
+          <w:iCs/>
+          <w:color w:val="002AF6"/>
+          <w:sz w:val="26"/>
+          <w:szCs w:val="26"/>
+        </w:rPr>
+        <w:t xml:space="preserve"> </w:t>
+      </w:r>
+      <w:proofErr w:type="gramStart"/>
+      <w:r>
+        <w:rPr>
+          <w:rFonts w:ascii="Times New Roman" w:hAnsi="Times New Roman" w:cs="Times New Roman"/>
+          <w:i/>
+          <w:iCs/>
+          <w:color w:val="002AF6"/>
+          <w:sz w:val="26"/>
+          <w:szCs w:val="26"/>
+        </w:rPr>
+        <w:t>documento</w:t>
+      </w:r>
+      <w:proofErr w:type="gramEnd"/>
+      <w:r>
+        <w:rPr>
+          <w:rFonts w:ascii="Times New Roman" w:hAnsi="Times New Roman" w:cs="Times New Roman"/>
+          <w:i/>
+          <w:iCs/>
+          <w:color w:val="002AF6"/>
+          <w:sz w:val="26"/>
+          <w:szCs w:val="26"/>
+        </w:rPr>
+        <w:t>.]</w:t>
+      </w:r>
+    </w:p>
+    <w:p>
+      <w:pPr>
+        <w:pStyle w:val="Ttulo2"/>
+        <w:rPr>
+          <w:rFonts w:ascii="Times New Roman" w:hAnsi="Times New Roman" w:cs="Times New Roman"/>
+          <w:b w:val="0"/>
+          <w:bCs w:val="0"/>
+          <w:sz w:val="26"/>
+          <w:szCs w:val="26"/>
+        </w:rPr>
+      </w:pPr>
+      <w:bookmarkStart w:id="5" w:name="_Toc382335723"/>
+      <w:r>
+        <w:rPr>
+          <w:rFonts w:ascii="Times New Roman" w:hAnsi="Times New Roman" w:cs="Times New Roman"/>
+          <w:b w:val="0"/>
+          <w:bCs w:val="0"/>
+          <w:sz w:val="26"/>
+          <w:szCs w:val="26"/>
+        </w:rPr>
+        <w:t xml:space="preserve">Definições, Acrônimos e </w:t>
+      </w:r>
+      <w:proofErr w:type="gramStart"/>
+      <w:r>
+        <w:rPr>
+          <w:rFonts w:ascii="Times New Roman" w:hAnsi="Times New Roman" w:cs="Times New Roman"/>
+          <w:b w:val="0"/>
+          <w:bCs w:val="0"/>
+          <w:sz w:val="26"/>
+          <w:szCs w:val="26"/>
+        </w:rPr>
+        <w:t>Abreviações</w:t>
+      </w:r>
+      <w:bookmarkEnd w:id="5"/>
+      <w:proofErr w:type="gramEnd"/>
+    </w:p>
+    <w:p>
+      <w:pPr>
+        <w:widowControl w:val="0"/>
+        <w:autoSpaceDE w:val="0"/>
+        <w:autoSpaceDN w:val="0"/>
+        <w:adjustRightInd w:val="0"/>
+        <w:spacing w:after="160" w:line="320" w:lineRule="atLeast"/>
+        <w:ind w:left="960"/>
+        <w:rPr>
+          <w:rFonts w:ascii="Times New Roman" w:hAnsi="Times New Roman" w:cs="Times New Roman"/>
+          <w:i/>
+          <w:iCs/>
+          <w:color w:val="002AF6"/>
+          <w:sz w:val="26"/>
+          <w:szCs w:val="26"/>
+        </w:rPr>
+      </w:pPr>
+      <w:r>
+        <w:rPr>
+          <w:rFonts w:ascii="Times New Roman" w:hAnsi="Times New Roman" w:cs="Times New Roman"/>
+          <w:i/>
+          <w:iCs/>
+          <w:color w:val="002AF6"/>
+          <w:sz w:val="26"/>
+          <w:szCs w:val="26"/>
+        </w:rPr>
+        <w:t xml:space="preserve">[Esta subseção apresenta as definições de todos os termos, acrônimos e abreviações necessários para a correta interpretação do </w:t>
+      </w:r>
       <w:r>
         <w:rPr>
           <w:rFonts w:ascii="Times New Roman" w:hAnsi="Times New Roman" w:cs="Times New Roman"/>
@@ -3605,7 +4226,7 @@
           <w:sz w:val="26"/>
           <w:szCs w:val="26"/>
         </w:rPr>
-        <w:t xml:space="preserve"> </w:t>
+        <w:t>Plano de Gerenciamento de Configuração</w:t>
       </w:r>
       <w:r>
         <w:rPr>
@@ -3616,10 +4237,54 @@
           <w:sz w:val="26"/>
           <w:szCs w:val="26"/>
         </w:rPr>
-        <w:t> </w:t>
+        <w:t>.  Essas informações podem ser fornecidas mediante referência ao Glossário do projeto.</w:t>
+      </w:r>
+      <w:proofErr w:type="gramStart"/>
+      <w:r>
+        <w:rPr>
+          <w:rFonts w:ascii="Times New Roman" w:hAnsi="Times New Roman" w:cs="Times New Roman"/>
+          <w:i/>
+          <w:iCs/>
+          <w:color w:val="002AF6"/>
+          <w:sz w:val="26"/>
+          <w:szCs w:val="26"/>
+        </w:rPr>
+        <w:t>]</w:t>
       </w:r>
       <w:proofErr w:type="gramEnd"/>
-      <w:r>
+    </w:p>
+    <w:p>
+      <w:pPr>
+        <w:pStyle w:val="Ttulo2"/>
+        <w:rPr>
+          <w:rFonts w:ascii="Times New Roman" w:hAnsi="Times New Roman" w:cs="Times New Roman"/>
+          <w:b w:val="0"/>
+          <w:bCs w:val="0"/>
+          <w:sz w:val="26"/>
+          <w:szCs w:val="26"/>
+        </w:rPr>
+      </w:pPr>
+      <w:bookmarkStart w:id="6" w:name="_Toc382335724"/>
+      <w:r>
+        <w:rPr>
+          <w:rFonts w:ascii="Times New Roman" w:hAnsi="Times New Roman" w:cs="Times New Roman"/>
+          <w:b w:val="0"/>
+          <w:bCs w:val="0"/>
+          <w:sz w:val="26"/>
+          <w:szCs w:val="26"/>
+        </w:rPr>
+        <w:t>Referências</w:t>
+      </w:r>
+      <w:bookmarkEnd w:id="6"/>
+    </w:p>
+    <w:p>
+      <w:pPr>
+        <w:widowControl w:val="0"/>
+        <w:autoSpaceDE w:val="0"/>
+        <w:autoSpaceDN w:val="0"/>
+        <w:adjustRightInd w:val="0"/>
+        <w:spacing w:after="160" w:line="320" w:lineRule="atLeast"/>
+        <w:ind w:left="960"/>
         <w:rPr>
           <w:rFonts w:ascii="Times New Roman" w:hAnsi="Times New Roman" w:cs="Times New Roman"/>
           <w:i/>
@@ -3628,8 +4293,7 @@
           <w:sz w:val="26"/>
           <w:szCs w:val="26"/>
         </w:rPr>
-        <w:t>oferece uma visã</w:t>
-      </w:r>
+      </w:pPr>
       <w:r>
         <w:rPr>
           <w:rFonts w:ascii="Times New Roman" w:hAnsi="Times New Roman" w:cs="Times New Roman"/>
@@ -3639,7 +4303,7 @@
           <w:sz w:val="26"/>
           <w:szCs w:val="26"/>
         </w:rPr>
-        <w:t xml:space="preserve">o geral de todo o documento. Ela inclui a finalidade, o escopo, as definições, os acrônimos, as abreviações, as referências e uma visão geral deste </w:t>
+        <w:t xml:space="preserve">[Esta subseção apresenta uma lista completa de todos os documentos mencionados no </w:t>
       </w:r>
       <w:r>
         <w:rPr>
@@ -3663,8 +4327,21 @@
           <w:sz w:val="26"/>
           <w:szCs w:val="26"/>
         </w:rPr>
-        <w:t>.]</w:t>
-      </w:r>
+        <w:t>. Identifique os documentos por título, número de relatório (se aplicável), data e organização responsável pela publicação. Especifique as fontes a partir das quais as referências podem ser obtidas. Essas informações podem ser fornecidas por um anexo ou outro documento.</w:t>
+      </w:r>
+      <w:proofErr w:type="gramStart"/>
+      <w:r>
+        <w:rPr>
+          <w:rFonts w:ascii="Times New Roman" w:hAnsi="Times New Roman" w:cs="Times New Roman"/>
+          <w:i/>
+          <w:iCs/>
+          <w:color w:val="002AF6"/>
+          <w:sz w:val="26"/>
+          <w:szCs w:val="26"/>
+        </w:rPr>
+        <w:t>]</w:t>
+      </w:r>
+      <w:proofErr w:type="gramEnd"/>
     </w:p>
     <w:p>
       <w:pPr>
@@ -3677,7 +4354,7 @@
           <w:szCs w:val="26"/>
         </w:rPr>
       </w:pPr>
-      <w:bookmarkStart w:id="3" w:name="_Toc382324575"/>
+      <w:bookmarkStart w:id="7" w:name="_Toc382335725"/>
       <w:r>
         <w:rPr>
           <w:rFonts w:ascii="Times New Roman" w:hAnsi="Times New Roman" w:cs="Times New Roman"/>
@@ -3686,9 +4363,10 @@
           <w:sz w:val="26"/>
           <w:szCs w:val="26"/>
         </w:rPr>
-        <w:t>Finalidade</w:t>
-      </w:r>
-      <w:bookmarkEnd w:id="3"/>
+        <w:lastRenderedPageBreak/>
+        <w:t>Visão Geral</w:t>
+      </w:r>
+      <w:bookmarkEnd w:id="7"/>
     </w:p>
     <w:p>
       <w:pPr>
@@ -3716,7 +4394,7 @@
           <w:sz w:val="26"/>
           <w:szCs w:val="26"/>
         </w:rPr>
-        <w:t xml:space="preserve">[Especifique a finalidade deste </w:t>
+        <w:t xml:space="preserve">[Esta subseção descreve o conteúdo restante do </w:t>
       </w:r>
       <w:r>
         <w:rPr>
@@ -3729,20 +4407,18 @@
           <w:sz w:val="26"/>
           <w:szCs w:val="26"/>
         </w:rPr>
-        <w:t xml:space="preserve">Plano </w:t>
-      </w:r>
-      <w:r>
-        <w:rPr>
-          <w:rFonts w:ascii="Times New Roman" w:hAnsi="Times New Roman" w:cs="Times New Roman"/>
-          <w:b/>
-          <w:bCs/>
+        <w:t>Plano de Gerenciamento de Configuração</w:t>
+      </w:r>
+      <w:r>
+        <w:rPr>
+          <w:rFonts w:ascii="Times New Roman" w:hAnsi="Times New Roman" w:cs="Times New Roman"/>
           <w:i/>
           <w:iCs/>
           <w:color w:val="002AF6"/>
           <w:sz w:val="26"/>
           <w:szCs w:val="26"/>
         </w:rPr>
-        <w:t>de Gerenciamento de Configuração.</w:t>
+        <w:t xml:space="preserve"> e explica como o documento está organizado.</w:t>
       </w:r>
       <w:proofErr w:type="gramStart"/>
       <w:r>
@@ -3757,6 +4433,22 @@
         <w:t>]</w:t>
       </w:r>
       <w:proofErr w:type="gramEnd"/>
+    </w:p>
+    <w:p>
+      <w:pPr>
+        <w:pStyle w:val="Ttulo1"/>
+        <w:rPr>
+          <w:rFonts w:ascii="Times New Roman" w:hAnsi="Times New Roman" w:cs="Times New Roman"/>
+        </w:rPr>
+      </w:pPr>
+      <w:bookmarkStart w:id="8" w:name="_Toc382335726"/>
+      <w:r>
+        <w:rPr>
+          <w:rFonts w:ascii="Times New Roman" w:hAnsi="Times New Roman" w:cs="Times New Roman"/>
+        </w:rPr>
+        <w:t>Gerenciamento de Configuração de Software</w:t>
+      </w:r>
+      <w:bookmarkEnd w:id="8"/>
     </w:p>
     <w:p>
       <w:pPr>
@@ -3769,7 +4461,7 @@
           <w:szCs w:val="26"/>
         </w:rPr>
       </w:pPr>
-      <w:bookmarkStart w:id="4" w:name="_Toc382324576"/>
+      <w:bookmarkStart w:id="9" w:name="_Toc382335727"/>
       <w:r>
         <w:rPr>
           <w:rFonts w:ascii="Times New Roman" w:hAnsi="Times New Roman" w:cs="Times New Roman"/>
@@ -3778,9 +4470,21 @@
           <w:sz w:val="26"/>
           <w:szCs w:val="26"/>
         </w:rPr>
-        <w:t>Escopo</w:t>
-      </w:r>
-      <w:bookmarkEnd w:id="4"/>
+        <w:t xml:space="preserve">Organização, Responsabilidades e </w:t>
+      </w:r>
+      <w:proofErr w:type="gramStart"/>
+      <w:r>
+        <w:rPr>
+          <w:rFonts w:ascii="Times New Roman" w:hAnsi="Times New Roman" w:cs="Times New Roman"/>
+          <w:b w:val="0"/>
+          <w:bCs w:val="0"/>
+          <w:sz w:val="26"/>
+          <w:szCs w:val="26"/>
+        </w:rPr>
+        <w:t>Interfaces</w:t>
+      </w:r>
+      <w:bookmarkEnd w:id="9"/>
+      <w:proofErr w:type="gramEnd"/>
     </w:p>
     <w:p>
       <w:pPr>
@@ -3808,31 +4512,7 @@
           <w:sz w:val="26"/>
           <w:szCs w:val="26"/>
         </w:rPr>
-        <w:t xml:space="preserve">[Uma breve descrição do escopo deste </w:t>
-      </w:r>
-      <w:r>
-        <w:rPr>
-          <w:rFonts w:ascii="Times New Roman" w:hAnsi="Times New Roman" w:cs="Times New Roman"/>
-          <w:b/>
-          <w:bCs/>
-          <w:i/>
-          <w:iCs/>
-          <w:color w:val="002AF6"/>
-          <w:sz w:val="26"/>
-          <w:szCs w:val="26"/>
-        </w:rPr>
-        <w:t>Plano de Gerenciamento de Configuração</w:t>
-      </w:r>
-      <w:r>
-        <w:rPr>
-          <w:rFonts w:ascii="Times New Roman" w:hAnsi="Times New Roman" w:cs="Times New Roman"/>
-          <w:i/>
-          <w:iCs/>
-          <w:color w:val="002AF6"/>
-          <w:sz w:val="26"/>
-          <w:szCs w:val="26"/>
-        </w:rPr>
-        <w:t>; o modelo ao qual ele está associado e tudo o que é afetado ou influenciado por este documento.</w:t>
+        <w:t>[Descreva quem será o responsável pela execução das diversas atividades de Gerenciamento de Configuração (CM) descritas na Disciplina Processo de CM.</w:t>
       </w:r>
       <w:proofErr w:type="gramStart"/>
       <w:r>
@@ -3859,7 +4539,7 @@
           <w:szCs w:val="26"/>
         </w:rPr>
       </w:pPr>
-      <w:bookmarkStart w:id="5" w:name="_Toc382324577"/>
+      <w:bookmarkStart w:id="10" w:name="_Toc382335728"/>
       <w:r>
         <w:rPr>
           <w:rFonts w:ascii="Times New Roman" w:hAnsi="Times New Roman" w:cs="Times New Roman"/>
@@ -3868,431 +4548,6 @@
           <w:sz w:val="26"/>
           <w:szCs w:val="26"/>
         </w:rPr>
-        <w:t>Defin</w:t>
-      </w:r>
-      <w:r>
-        <w:rPr>
-          <w:rFonts w:ascii="Times New Roman" w:hAnsi="Times New Roman" w:cs="Times New Roman"/>
-          <w:b w:val="0"/>
-          <w:bCs w:val="0"/>
-          <w:sz w:val="26"/>
-          <w:szCs w:val="26"/>
-        </w:rPr>
-        <w:t xml:space="preserve">ições, Acrônimos e </w:t>
-      </w:r>
-      <w:proofErr w:type="gramStart"/>
-      <w:r>
-        <w:rPr>
-          <w:rFonts w:ascii="Times New Roman" w:hAnsi="Times New Roman" w:cs="Times New Roman"/>
-          <w:b w:val="0"/>
-          <w:bCs w:val="0"/>
-          <w:sz w:val="26"/>
-          <w:szCs w:val="26"/>
-        </w:rPr>
-        <w:t>Abreviações</w:t>
-      </w:r>
-      <w:bookmarkEnd w:id="5"/>
-      <w:proofErr w:type="gramEnd"/>
-    </w:p>
-    <w:p>
-      <w:pPr>
-        <w:widowControl w:val="0"/>
-        <w:autoSpaceDE w:val="0"/>
-        <w:autoSpaceDN w:val="0"/>
-        <w:adjustRightInd w:val="0"/>
-        <w:spacing w:after="160" w:line="320" w:lineRule="atLeast"/>
-        <w:ind w:left="960"/>
-        <w:rPr>
-          <w:rFonts w:ascii="Times New Roman" w:hAnsi="Times New Roman" w:cs="Times New Roman"/>
-          <w:i/>
-          <w:iCs/>
-          <w:color w:val="002AF6"/>
-          <w:sz w:val="26"/>
-          <w:szCs w:val="26"/>
-        </w:rPr>
-      </w:pPr>
-      <w:r>
-        <w:rPr>
-          <w:rFonts w:ascii="Times New Roman" w:hAnsi="Times New Roman" w:cs="Times New Roman"/>
-          <w:i/>
-          <w:iCs/>
-          <w:color w:val="002AF6"/>
-          <w:sz w:val="26"/>
-          <w:szCs w:val="26"/>
-        </w:rPr>
-        <w:t xml:space="preserve">[Esta subseção apresenta as definições de todos os termos, acrônimos e abreviações necessários para a correta interpretação do </w:t>
-      </w:r>
-      <w:r>
-        <w:rPr>
-          <w:rFonts w:ascii="Times New Roman" w:hAnsi="Times New Roman" w:cs="Times New Roman"/>
-          <w:b/>
-          <w:bCs/>
-          <w:i/>
-          <w:iCs/>
-          <w:color w:val="002AF6"/>
-          <w:sz w:val="26"/>
-          <w:szCs w:val="26"/>
-        </w:rPr>
-        <w:t>Plano de Gerenciamento de Configuração</w:t>
-      </w:r>
-      <w:r>
-        <w:rPr>
-          <w:rFonts w:ascii="Times New Roman" w:hAnsi="Times New Roman" w:cs="Times New Roman"/>
-          <w:i/>
-          <w:iCs/>
-          <w:color w:val="002AF6"/>
-          <w:sz w:val="26"/>
-          <w:szCs w:val="26"/>
-        </w:rPr>
-        <w:t>.  Essas informações podem ser fornecidas mediante referê</w:t>
-      </w:r>
-      <w:r>
-        <w:rPr>
-          <w:rFonts w:ascii="Times New Roman" w:hAnsi="Times New Roman" w:cs="Times New Roman"/>
-          <w:i/>
-          <w:iCs/>
-          <w:color w:val="002AF6"/>
-          <w:sz w:val="26"/>
-          <w:szCs w:val="26"/>
-        </w:rPr>
-        <w:t>ncia ao Glossário do projeto.</w:t>
-      </w:r>
-      <w:proofErr w:type="gramStart"/>
-      <w:r>
-        <w:rPr>
-          <w:rFonts w:ascii="Times New Roman" w:hAnsi="Times New Roman" w:cs="Times New Roman"/>
-          <w:i/>
-          <w:iCs/>
-          <w:color w:val="002AF6"/>
-          <w:sz w:val="26"/>
-          <w:szCs w:val="26"/>
-        </w:rPr>
-        <w:t>]</w:t>
-      </w:r>
-      <w:proofErr w:type="gramEnd"/>
-    </w:p>
-    <w:p>
-      <w:pPr>
-        <w:pStyle w:val="Ttulo2"/>
-        <w:rPr>
-          <w:rFonts w:ascii="Times New Roman" w:hAnsi="Times New Roman" w:cs="Times New Roman"/>
-          <w:b w:val="0"/>
-          <w:bCs w:val="0"/>
-          <w:sz w:val="26"/>
-          <w:szCs w:val="26"/>
-        </w:rPr>
-      </w:pPr>
-      <w:bookmarkStart w:id="6" w:name="_Toc382324578"/>
-      <w:r>
-        <w:rPr>
-          <w:rFonts w:ascii="Times New Roman" w:hAnsi="Times New Roman" w:cs="Times New Roman"/>
-          <w:b w:val="0"/>
-          <w:bCs w:val="0"/>
-          <w:sz w:val="26"/>
-          <w:szCs w:val="26"/>
-        </w:rPr>
-        <w:t>Referências</w:t>
-      </w:r>
-      <w:bookmarkEnd w:id="6"/>
-    </w:p>
-    <w:p>
-      <w:pPr>
-        <w:widowControl w:val="0"/>
-        <w:autoSpaceDE w:val="0"/>
-        <w:autoSpaceDN w:val="0"/>
-        <w:adjustRightInd w:val="0"/>
-        <w:spacing w:after="160" w:line="320" w:lineRule="atLeast"/>
-        <w:ind w:left="960"/>
-        <w:rPr>
-          <w:rFonts w:ascii="Times New Roman" w:hAnsi="Times New Roman" w:cs="Times New Roman"/>
-          <w:i/>
-          <w:iCs/>
-          <w:color w:val="002AF6"/>
-          <w:sz w:val="26"/>
-          <w:szCs w:val="26"/>
-        </w:rPr>
-      </w:pPr>
-      <w:r>
-        <w:rPr>
-          <w:rFonts w:ascii="Times New Roman" w:hAnsi="Times New Roman" w:cs="Times New Roman"/>
-          <w:i/>
-          <w:iCs/>
-          <w:color w:val="002AF6"/>
-          <w:sz w:val="26"/>
-          <w:szCs w:val="26"/>
-        </w:rPr>
-        <w:t xml:space="preserve">[Esta subseção apresenta uma lista completa de todos os documentos mencionados no </w:t>
-      </w:r>
-      <w:r>
-        <w:rPr>
-          <w:rFonts w:ascii="Times New Roman" w:hAnsi="Times New Roman" w:cs="Times New Roman"/>
-          <w:b/>
-          <w:bCs/>
-          <w:i/>
-          <w:iCs/>
-          <w:color w:val="002AF6"/>
-          <w:sz w:val="26"/>
-          <w:szCs w:val="26"/>
-        </w:rPr>
-        <w:t>Plano de Gerenciamento de Configuração</w:t>
-      </w:r>
-      <w:r>
-        <w:rPr>
-          <w:rFonts w:ascii="Times New Roman" w:hAnsi="Times New Roman" w:cs="Times New Roman"/>
-          <w:i/>
-          <w:iCs/>
-          <w:color w:val="002AF6"/>
-          <w:sz w:val="26"/>
-          <w:szCs w:val="26"/>
-        </w:rPr>
-        <w:t>. Identifique os documentos por título, número de relatório (se aplicável),</w:t>
-      </w:r>
-      <w:r>
-        <w:rPr>
-          <w:rFonts w:ascii="Times New Roman" w:hAnsi="Times New Roman" w:cs="Times New Roman"/>
-          <w:i/>
-          <w:iCs/>
-          <w:color w:val="002AF6"/>
-          <w:sz w:val="26"/>
-          <w:szCs w:val="26"/>
-        </w:rPr>
-        <w:t xml:space="preserve"> data e organização responsável pela publicação. Especifique as fontes a partir das quais as referências podem ser obtidas. Essas informações podem ser fornecidas por um anexo ou outro documento.</w:t>
-      </w:r>
-      <w:proofErr w:type="gramStart"/>
-      <w:r>
-        <w:rPr>
-          <w:rFonts w:ascii="Times New Roman" w:hAnsi="Times New Roman" w:cs="Times New Roman"/>
-          <w:i/>
-          <w:iCs/>
-          <w:color w:val="002AF6"/>
-          <w:sz w:val="26"/>
-          <w:szCs w:val="26"/>
-        </w:rPr>
-        <w:t>]</w:t>
-      </w:r>
-      <w:proofErr w:type="gramEnd"/>
-    </w:p>
-    <w:p>
-      <w:pPr>
-        <w:pStyle w:val="Ttulo2"/>
-        <w:rPr>
-          <w:rFonts w:ascii="Times New Roman" w:hAnsi="Times New Roman" w:cs="Times New Roman"/>
-          <w:b w:val="0"/>
-          <w:bCs w:val="0"/>
-          <w:sz w:val="26"/>
-          <w:szCs w:val="26"/>
-        </w:rPr>
-      </w:pPr>
-      <w:bookmarkStart w:id="7" w:name="_Toc382324579"/>
-      <w:r>
-        <w:rPr>
-          <w:rFonts w:ascii="Times New Roman" w:hAnsi="Times New Roman" w:cs="Times New Roman"/>
-          <w:b w:val="0"/>
-          <w:bCs w:val="0"/>
-          <w:sz w:val="26"/>
-          <w:szCs w:val="26"/>
-        </w:rPr>
-        <w:t>Visão Geral</w:t>
-      </w:r>
-      <w:bookmarkEnd w:id="7"/>
-    </w:p>
-    <w:p>
-      <w:pPr>
-        <w:widowControl w:val="0"/>
-        <w:autoSpaceDE w:val="0"/>
-        <w:autoSpaceDN w:val="0"/>
-        <w:adjustRightInd w:val="0"/>
-        <w:spacing w:after="160" w:line="320" w:lineRule="atLeast"/>
-        <w:ind w:left="960"/>
-        <w:rPr>
-          <w:rFonts w:ascii="Times New Roman" w:hAnsi="Times New Roman" w:cs="Times New Roman"/>
-          <w:i/>
-          <w:iCs/>
-          <w:color w:val="002AF6"/>
-          <w:sz w:val="26"/>
-          <w:szCs w:val="26"/>
-        </w:rPr>
-      </w:pPr>
-      <w:r>
-        <w:rPr>
-          <w:rFonts w:ascii="Times New Roman" w:hAnsi="Times New Roman" w:cs="Times New Roman"/>
-          <w:i/>
-          <w:iCs/>
-          <w:color w:val="002AF6"/>
-          <w:sz w:val="26"/>
-          <w:szCs w:val="26"/>
-        </w:rPr>
-        <w:t>[Esta subseção descreve o con</w:t>
-      </w:r>
-      <w:r>
-        <w:rPr>
-          <w:rFonts w:ascii="Times New Roman" w:hAnsi="Times New Roman" w:cs="Times New Roman"/>
-          <w:i/>
-          <w:iCs/>
-          <w:color w:val="002AF6"/>
-          <w:sz w:val="26"/>
-          <w:szCs w:val="26"/>
-        </w:rPr>
-        <w:t xml:space="preserve">teúdo restante do </w:t>
-      </w:r>
-      <w:r>
-        <w:rPr>
-          <w:rFonts w:ascii="Times New Roman" w:hAnsi="Times New Roman" w:cs="Times New Roman"/>
-          <w:b/>
-          <w:bCs/>
-          <w:i/>
-          <w:iCs/>
-          <w:color w:val="002AF6"/>
-          <w:sz w:val="26"/>
-          <w:szCs w:val="26"/>
-        </w:rPr>
-        <w:t>Plano de Gerenciamento de Configuração</w:t>
-      </w:r>
-      <w:r>
-        <w:rPr>
-          <w:rFonts w:ascii="Times New Roman" w:hAnsi="Times New Roman" w:cs="Times New Roman"/>
-          <w:i/>
-          <w:iCs/>
-          <w:color w:val="002AF6"/>
-          <w:sz w:val="26"/>
-          <w:szCs w:val="26"/>
-        </w:rPr>
-        <w:t xml:space="preserve"> e explica como o documento está organizado.</w:t>
-      </w:r>
-      <w:proofErr w:type="gramStart"/>
-      <w:r>
-        <w:rPr>
-          <w:rFonts w:ascii="Times New Roman" w:hAnsi="Times New Roman" w:cs="Times New Roman"/>
-          <w:i/>
-          <w:iCs/>
-          <w:color w:val="002AF6"/>
-          <w:sz w:val="26"/>
-          <w:szCs w:val="26"/>
-        </w:rPr>
-        <w:t>]</w:t>
-      </w:r>
-      <w:proofErr w:type="gramEnd"/>
-    </w:p>
-    <w:p>
-      <w:pPr>
-        <w:pStyle w:val="Ttulo1"/>
-      </w:pPr>
-      <w:bookmarkStart w:id="8" w:name="_Toc382324580"/>
-      <w:r>
-        <w:t>Gerenciamento de Configuração de Software</w:t>
-      </w:r>
-      <w:bookmarkEnd w:id="8"/>
-    </w:p>
-    <w:p>
-      <w:pPr>
-        <w:pStyle w:val="Ttulo2"/>
-        <w:rPr>
-          <w:rFonts w:ascii="Times New Roman" w:hAnsi="Times New Roman" w:cs="Times New Roman"/>
-          <w:b w:val="0"/>
-          <w:bCs w:val="0"/>
-          <w:sz w:val="26"/>
-          <w:szCs w:val="26"/>
-        </w:rPr>
-      </w:pPr>
-      <w:bookmarkStart w:id="9" w:name="_Toc382324581"/>
-      <w:r>
-        <w:rPr>
-          <w:rFonts w:ascii="Times New Roman" w:hAnsi="Times New Roman" w:cs="Times New Roman"/>
-          <w:b w:val="0"/>
-          <w:bCs w:val="0"/>
-          <w:sz w:val="26"/>
-          <w:szCs w:val="26"/>
-        </w:rPr>
-        <w:t xml:space="preserve">Organização, Responsabilidades e </w:t>
-      </w:r>
-      <w:proofErr w:type="gramStart"/>
-      <w:r>
-        <w:rPr>
-          <w:rFonts w:ascii="Times New Roman" w:hAnsi="Times New Roman" w:cs="Times New Roman"/>
-          <w:b w:val="0"/>
-          <w:bCs w:val="0"/>
-          <w:sz w:val="26"/>
-          <w:szCs w:val="26"/>
-        </w:rPr>
-        <w:t>Interfaces</w:t>
-      </w:r>
-      <w:bookmarkEnd w:id="9"/>
-      <w:proofErr w:type="gramEnd"/>
-    </w:p>
-    <w:p>
-      <w:pPr>
-        <w:widowControl w:val="0"/>
-        <w:autoSpaceDE w:val="0"/>
-        <w:autoSpaceDN w:val="0"/>
-        <w:adjustRightInd w:val="0"/>
-        <w:spacing w:after="160" w:line="320" w:lineRule="atLeast"/>
-        <w:ind w:left="960"/>
-        <w:rPr>
-          <w:rFonts w:ascii="Times New Roman" w:hAnsi="Times New Roman" w:cs="Times New Roman"/>
-          <w:i/>
-          <w:iCs/>
-          <w:color w:val="002AF6"/>
-          <w:sz w:val="26"/>
-          <w:szCs w:val="26"/>
-        </w:rPr>
-      </w:pPr>
-      <w:r>
-        <w:rPr>
-          <w:rFonts w:ascii="Times New Roman" w:hAnsi="Times New Roman" w:cs="Times New Roman"/>
-          <w:i/>
-          <w:iCs/>
-          <w:color w:val="002AF6"/>
-          <w:sz w:val="26"/>
-          <w:szCs w:val="26"/>
-        </w:rPr>
-        <w:t>[Descreva quem será o responsá</w:t>
-      </w:r>
-      <w:r>
-        <w:rPr>
-          <w:rFonts w:ascii="Times New Roman" w:hAnsi="Times New Roman" w:cs="Times New Roman"/>
-          <w:i/>
-          <w:iCs/>
-          <w:color w:val="002AF6"/>
-          <w:sz w:val="26"/>
-          <w:szCs w:val="26"/>
-        </w:rPr>
-        <w:t>vel pela execução das diversas atividades de Gerenciamento de Configuração (CM) descritas na Disciplina Processo de CM.</w:t>
-      </w:r>
-      <w:proofErr w:type="gramStart"/>
-      <w:r>
-        <w:rPr>
-          <w:rFonts w:ascii="Times New Roman" w:hAnsi="Times New Roman" w:cs="Times New Roman"/>
-          <w:i/>
-          <w:iCs/>
-          <w:color w:val="002AF6"/>
-          <w:sz w:val="26"/>
-          <w:szCs w:val="26"/>
-        </w:rPr>
-        <w:t>]</w:t>
-      </w:r>
-      <w:proofErr w:type="gramEnd"/>
-    </w:p>
-    <w:p>
-      <w:pPr>
-        <w:pStyle w:val="Ttulo2"/>
-        <w:rPr>
-          <w:rFonts w:ascii="Times New Roman" w:hAnsi="Times New Roman" w:cs="Times New Roman"/>
-          <w:b w:val="0"/>
-          <w:bCs w:val="0"/>
-          <w:sz w:val="26"/>
-          <w:szCs w:val="26"/>
-        </w:rPr>
-      </w:pPr>
-      <w:bookmarkStart w:id="10" w:name="_Toc382324582"/>
-      <w:r>
-        <w:rPr>
-          <w:rFonts w:ascii="Times New Roman" w:hAnsi="Times New Roman" w:cs="Times New Roman"/>
-          <w:b w:val="0"/>
-          <w:bCs w:val="0"/>
-          <w:sz w:val="26"/>
-          <w:szCs w:val="26"/>
-        </w:rPr>
-        <w:lastRenderedPageBreak/>
         <w:t xml:space="preserve">Ferramentas, Ambiente e </w:t>
       </w:r>
       <w:proofErr w:type="spellStart"/>
@@ -4338,18 +4593,7 @@
           <w:sz w:val="26"/>
           <w:szCs w:val="26"/>
         </w:rPr>
-        <w:t>[Descreva o ambiente de computação e as ferramentas de software a serem utili</w:t>
-      </w:r>
-      <w:r>
-        <w:rPr>
-          <w:rFonts w:ascii="Times New Roman" w:hAnsi="Times New Roman" w:cs="Times New Roman"/>
-          <w:i/>
-          <w:iCs/>
-          <w:color w:val="002AF6"/>
-          <w:sz w:val="26"/>
-          <w:szCs w:val="26"/>
-        </w:rPr>
-        <w:t>zadas para desempenhar as funções de CM em todo o ciclo de vida do projeto ou produto.</w:t>
+        <w:t>[Descreva o ambiente de computação e as ferramentas de software a serem utilizadas para desempenhar as funções de CM em todo o ciclo de vida do projeto ou produto.</w:t>
       </w:r>
       <w:proofErr w:type="gramEnd"/>
     </w:p>
@@ -4408,18 +4652,7 @@
           <w:sz w:val="26"/>
           <w:szCs w:val="26"/>
         </w:rPr>
-        <w:t xml:space="preserve">As </w:t>
-      </w:r>
-      <w:r>
-        <w:rPr>
-          <w:rFonts w:ascii="Times New Roman" w:hAnsi="Times New Roman" w:cs="Times New Roman"/>
-          <w:i/>
-          <w:iCs/>
-          <w:color w:val="002AF6"/>
-          <w:sz w:val="26"/>
-          <w:szCs w:val="26"/>
-        </w:rPr>
-        <w:t>questões envolvidas na configuração do ambiente de CM incluem:</w:t>
+        <w:t>As questões envolvidas na configuração do ambiente de CM incluem:</w:t>
       </w:r>
     </w:p>
     <w:p>
@@ -4577,13 +4810,16 @@
     <w:p>
       <w:pPr>
         <w:pStyle w:val="Ttulo1"/>
-      </w:pPr>
-      <w:bookmarkStart w:id="11" w:name="_Toc382324583"/>
-      <w:r>
-        <w:t>O Programa de Gerenciamen</w:t>
-      </w:r>
-      <w:r>
-        <w:t>to de Configuração</w:t>
+        <w:rPr>
+          <w:rFonts w:ascii="Times New Roman" w:hAnsi="Times New Roman" w:cs="Times New Roman"/>
+        </w:rPr>
+      </w:pPr>
+      <w:bookmarkStart w:id="11" w:name="_Toc382335729"/>
+      <w:r>
+        <w:rPr>
+          <w:rFonts w:ascii="Times New Roman" w:hAnsi="Times New Roman" w:cs="Times New Roman"/>
+        </w:rPr>
+        <w:t>O Programa de Gerenciamento de Configuração</w:t>
       </w:r>
       <w:bookmarkEnd w:id="11"/>
     </w:p>
@@ -4598,7 +4834,7 @@
           <w:szCs w:val="26"/>
         </w:rPr>
       </w:pPr>
-      <w:bookmarkStart w:id="12" w:name="_Toc382324584"/>
+      <w:bookmarkStart w:id="12" w:name="_Toc382335730"/>
       <w:r>
         <w:rPr>
           <w:rFonts w:ascii="Times New Roman" w:hAnsi="Times New Roman" w:cs="Times New Roman"/>
@@ -4622,7 +4858,7 @@
           <w:szCs w:val="26"/>
         </w:rPr>
       </w:pPr>
-      <w:bookmarkStart w:id="13" w:name="_Toc382324585"/>
+      <w:bookmarkStart w:id="13" w:name="_Toc382335731"/>
       <w:r>
         <w:rPr>
           <w:rFonts w:ascii="Times New Roman" w:hAnsi="Times New Roman" w:cs="Times New Roman"/>
@@ -4661,29 +4897,7 @@
           <w:sz w:val="26"/>
           <w:szCs w:val="26"/>
         </w:rPr>
-        <w:t>[Descreva como os artefatos do projeto ou produto devem ser nomeados, marcados e numerados. O esquema de identificaçã</w:t>
-      </w:r>
-      <w:r>
-        <w:rPr>
-          <w:rFonts w:ascii="Times New Roman" w:hAnsi="Times New Roman" w:cs="Times New Roman"/>
-          <w:i/>
-          <w:iCs/>
-          <w:color w:val="002AF6"/>
-          <w:sz w:val="26"/>
-          <w:szCs w:val="26"/>
-        </w:rPr>
-        <w:t>o deve abranger o hardware, o software do sistema, os produtos de terceiros (COTS) e todos os artefatos de desenvolvimento de aplicativos listados na estrutura de diretórios do produto; por exemplo, planos, modelos, componentes, software de teste, resultad</w:t>
-      </w:r>
-      <w:r>
-        <w:rPr>
-          <w:rFonts w:ascii="Times New Roman" w:hAnsi="Times New Roman" w:cs="Times New Roman"/>
-          <w:i/>
-          <w:iCs/>
-          <w:color w:val="002AF6"/>
-          <w:sz w:val="26"/>
-          <w:szCs w:val="26"/>
-        </w:rPr>
-        <w:t>os e dados, executáveis e assim por diante.</w:t>
+        <w:t>[Descreva como os artefatos do projeto ou produto devem ser nomeados, marcados e numerados. O esquema de identificação deve abranger o hardware, o software do sistema, os produtos de terceiros (COTS) e todos os artefatos de desenvolvimento de aplicativos listados na estrutura de diretórios do produto; por exemplo, planos, modelos, componentes, software de teste, resultados e dados, executáveis e assim por diante.</w:t>
       </w:r>
       <w:proofErr w:type="gramStart"/>
       <w:r>
@@ -4710,7 +4924,7 @@
           <w:szCs w:val="26"/>
         </w:rPr>
       </w:pPr>
-      <w:bookmarkStart w:id="14" w:name="_Toc382324586"/>
+      <w:bookmarkStart w:id="14" w:name="_Toc382335732"/>
       <w:proofErr w:type="spellStart"/>
       <w:r>
         <w:rPr>
@@ -4875,8 +5089,9 @@
           <w:sz w:val="26"/>
           <w:szCs w:val="26"/>
         </w:rPr>
-        <w:t xml:space="preserve">Descreva em que </w:t>
-      </w:r>
+        <w:t xml:space="preserve">Descreva em que pontos do ciclo de vida do projeto ou produto as </w:t>
+      </w:r>
+      <w:proofErr w:type="spellStart"/>
       <w:r>
         <w:rPr>
           <w:rFonts w:ascii="Times New Roman" w:hAnsi="Times New Roman" w:cs="Times New Roman"/>
@@ -4886,7 +5101,19 @@
           <w:sz w:val="26"/>
           <w:szCs w:val="26"/>
         </w:rPr>
-        <w:t xml:space="preserve">pontos do ciclo de vida do projeto ou produto as </w:t>
+        <w:t>baselines</w:t>
+      </w:r>
+      <w:proofErr w:type="spellEnd"/>
+      <w:r>
+        <w:rPr>
+          <w:rFonts w:ascii="Times New Roman" w:hAnsi="Times New Roman" w:cs="Times New Roman"/>
+          <w:i/>
+          <w:iCs/>
+          <w:color w:val="002AF6"/>
+          <w:sz w:val="26"/>
+          <w:szCs w:val="26"/>
+        </w:rPr>
+        <w:t xml:space="preserve"> devem ser estabelecidas. As </w:t>
       </w:r>
       <w:proofErr w:type="spellStart"/>
       <w:r>
@@ -4910,42 +5137,7 @@
           <w:sz w:val="26"/>
           <w:szCs w:val="26"/>
         </w:rPr>
-        <w:t xml:space="preserve"> devem ser estabelecidas. As </w:t>
-      </w:r>
-      <w:proofErr w:type="spellStart"/>
-      <w:r>
-        <w:rPr>
-          <w:rFonts w:ascii="Times New Roman" w:hAnsi="Times New Roman" w:cs="Times New Roman"/>
-          <w:i/>
-          <w:iCs/>
-          <w:color w:val="002AF6"/>
-          <w:sz w:val="26"/>
-          <w:szCs w:val="26"/>
-        </w:rPr>
-        <w:t>baselines</w:t>
-      </w:r>
-      <w:proofErr w:type="spellEnd"/>
-      <w:r>
-        <w:rPr>
-          <w:rFonts w:ascii="Times New Roman" w:hAnsi="Times New Roman" w:cs="Times New Roman"/>
-          <w:i/>
-          <w:iCs/>
-          <w:color w:val="002AF6"/>
-          <w:sz w:val="26"/>
-          <w:szCs w:val="26"/>
-        </w:rPr>
-        <w:t xml:space="preserve"> mais comuns devem ser definidas ao final de cada uma das fases de Iniciação, Elaboração, Construção e Transição. Elas também podem ser geradas no final de iter</w:t>
-      </w:r>
-      <w:r>
-        <w:rPr>
-          <w:rFonts w:ascii="Times New Roman" w:hAnsi="Times New Roman" w:cs="Times New Roman"/>
-          <w:i/>
-          <w:iCs/>
-          <w:color w:val="002AF6"/>
-          <w:sz w:val="26"/>
-          <w:szCs w:val="26"/>
-        </w:rPr>
-        <w:t xml:space="preserve">ações ocorridas dentro das várias fases ou com </w:t>
+        <w:t xml:space="preserve"> mais comuns devem ser definidas ao final de cada uma das fases de Iniciação, Elaboração, Construção e Transição. Elas também podem ser geradas no final de iterações ocorridas dentro das várias fases ou com </w:t>
       </w:r>
       <w:proofErr w:type="spellStart"/>
       <w:r>
@@ -5006,9 +5198,15 @@
     <w:p>
       <w:pPr>
         <w:pStyle w:val="Ttulo1"/>
-      </w:pPr>
-      <w:bookmarkStart w:id="15" w:name="_Toc382324587"/>
-      <w:r>
+        <w:rPr>
+          <w:rFonts w:ascii="Times New Roman" w:hAnsi="Times New Roman" w:cs="Times New Roman"/>
+        </w:rPr>
+      </w:pPr>
+      <w:bookmarkStart w:id="15" w:name="_Toc382335733"/>
+      <w:r>
+        <w:rPr>
+          <w:rFonts w:ascii="Times New Roman" w:hAnsi="Times New Roman" w:cs="Times New Roman"/>
+        </w:rPr>
         <w:t>Marcos</w:t>
       </w:r>
       <w:bookmarkEnd w:id="15"/>
@@ -5039,7 +5237,7 @@
           <w:sz w:val="26"/>
           <w:szCs w:val="26"/>
         </w:rPr>
-        <w:t>[Identifique os marcos internos e de cliente relacionados ao esforç</w:t>
+        <w:t xml:space="preserve">[Identifique os marcos internos e de cliente relacionados ao esforço de CM do projeto ou </w:t>
       </w:r>
       <w:r>
         <w:rPr>
@@ -5050,7 +5248,8 @@
           <w:sz w:val="26"/>
           <w:szCs w:val="26"/>
         </w:rPr>
-        <w:t>o de CM do projeto ou produto. Esta seção deve incluir detalhes sobre quando o Plano CM deve ser atualizado.</w:t>
+        <w:lastRenderedPageBreak/>
+        <w:t>produto. Esta seção deve incluir detalhes sobre quando o Plano CM deve ser atualizado.</w:t>
       </w:r>
       <w:proofErr w:type="gramStart"/>
       <w:r>
@@ -5069,9 +5268,15 @@
     <w:p>
       <w:pPr>
         <w:pStyle w:val="Ttulo1"/>
-      </w:pPr>
-      <w:bookmarkStart w:id="16" w:name="_Toc382324588"/>
-      <w:r>
+        <w:rPr>
+          <w:rFonts w:ascii="Times New Roman" w:hAnsi="Times New Roman" w:cs="Times New Roman"/>
+        </w:rPr>
+      </w:pPr>
+      <w:bookmarkStart w:id="16" w:name="_Toc382335734"/>
+      <w:r>
+        <w:rPr>
+          <w:rFonts w:ascii="Times New Roman" w:hAnsi="Times New Roman" w:cs="Times New Roman"/>
+        </w:rPr>
         <w:t>Controle de Software de Subcontratados e Fornecedores</w:t>
       </w:r>
       <w:bookmarkEnd w:id="16"/>
@@ -5102,18 +5307,7 @@
           <w:sz w:val="26"/>
           <w:szCs w:val="26"/>
         </w:rPr>
-        <w:t>[Descreva de que forma o software desenvolvido fora do ambiente do proje</w:t>
-      </w:r>
-      <w:r>
-        <w:rPr>
-          <w:rFonts w:ascii="Times New Roman" w:hAnsi="Times New Roman" w:cs="Times New Roman"/>
-          <w:i/>
-          <w:iCs/>
-          <w:color w:val="002AF6"/>
-          <w:sz w:val="26"/>
-          <w:szCs w:val="26"/>
-        </w:rPr>
-        <w:t>to será incorporado.</w:t>
+        <w:t>[Descreva de que forma o software desenvolvido fora do ambiente do projeto será incorporado.</w:t>
       </w:r>
       <w:proofErr w:type="gramStart"/>
       <w:r>
@@ -6759,7 +6953,7 @@
 </file>
 
 <file path=customXml/itemProps1.xml><?xml version="1.0" encoding="utf-8"?>
-<ds:datastoreItem xmlns:ds="http://schemas.openxmlformats.org/officeDocument/2006/customXml" ds:itemID="{E2022ABC-0C9F-49AC-ABF9-C41D96FC7410}">
+<ds:datastoreItem xmlns:ds="http://schemas.openxmlformats.org/officeDocument/2006/customXml" ds:itemID="{6E2CF2EC-6B2E-403F-A6D7-165C0355FB9C}">
   <ds:schemaRefs>
     <ds:schemaRef ds:uri="http://schemas.openxmlformats.org/officeDocument/2006/bibliography"/>
   </ds:schemaRefs>

</xml_diff>